<commit_message>
Backup folder - 2024-05-04 23:47:23
</commit_message>
<xml_diff>
--- a/Assembler/RR_1/Зайченко_РР_1.docx
+++ b/Assembler/RR_1/Зайченко_РР_1.docx
@@ -1157,7 +1157,7 @@
         <w:pStyle w:val="aa"/>
         <w:ind w:left="567"/>
         <w:rPr>
-          <w:lang w:val="ru-UA"/>
+          <w:lang w:val="uk-UA"/>
         </w:rPr>
       </w:pPr>
       <w:proofErr w:type="gramStart"/>
@@ -1661,6 +1661,9 @@
         <w:fldChar w:fldCharType="separate"/>
       </w:r>
       <w:r>
+        <w:rPr>
+          <w:noProof/>
+        </w:rPr>
         <w:t>1</w:t>
       </w:r>
       <w:r>
@@ -1689,10 +1692,14 @@
         <w:gridCol w:w="1174"/>
       </w:tblGrid>
       <w:tr>
+        <w:trPr>
+          <w:trHeight w:val="266"/>
+        </w:trPr>
         <w:tc>
           <w:tcPr>
             <w:tcW w:w="1810" w:type="pct"/>
             <w:gridSpan w:val="2"/>
+            <w:vAlign w:val="center"/>
           </w:tcPr>
           <w:p>
             <w:pPr>
@@ -1708,11 +1715,13 @@
         <w:tc>
           <w:tcPr>
             <w:tcW w:w="626" w:type="pct"/>
+            <w:vAlign w:val="center"/>
           </w:tcPr>
           <w:p>
             <w:pPr>
               <w:pStyle w:val="a5"/>
               <w:ind w:firstLine="0"/>
+              <w:jc w:val="left"/>
               <w:rPr>
                 <w:b/>
                 <w:bCs/>
@@ -1730,11 +1739,13 @@
         <w:tc>
           <w:tcPr>
             <w:tcW w:w="669" w:type="pct"/>
+            <w:vAlign w:val="center"/>
           </w:tcPr>
           <w:p>
             <w:pPr>
               <w:pStyle w:val="a5"/>
               <w:ind w:firstLine="0"/>
+              <w:jc w:val="left"/>
               <w:rPr>
                 <w:b/>
                 <w:bCs/>
@@ -1752,11 +1763,13 @@
         <w:tc>
           <w:tcPr>
             <w:tcW w:w="633" w:type="pct"/>
+            <w:vAlign w:val="center"/>
           </w:tcPr>
           <w:p>
             <w:pPr>
               <w:pStyle w:val="a5"/>
               <w:ind w:firstLine="0"/>
+              <w:jc w:val="left"/>
               <w:rPr>
                 <w:b/>
                 <w:bCs/>
@@ -1774,11 +1787,13 @@
         <w:tc>
           <w:tcPr>
             <w:tcW w:w="634" w:type="pct"/>
+            <w:vAlign w:val="center"/>
           </w:tcPr>
           <w:p>
             <w:pPr>
               <w:pStyle w:val="a5"/>
               <w:ind w:firstLine="0"/>
+              <w:jc w:val="left"/>
               <w:rPr>
                 <w:b/>
                 <w:bCs/>
@@ -1796,11 +1811,13 @@
         <w:tc>
           <w:tcPr>
             <w:tcW w:w="628" w:type="pct"/>
+            <w:vAlign w:val="center"/>
           </w:tcPr>
           <w:p>
             <w:pPr>
               <w:pStyle w:val="a5"/>
               <w:ind w:firstLine="0"/>
+              <w:jc w:val="left"/>
               <w:rPr>
                 <w:b/>
                 <w:bCs/>
@@ -1826,6 +1843,7 @@
           <w:tcPr>
             <w:tcW w:w="1166" w:type="pct"/>
             <w:vMerge w:val="restart"/>
+            <w:vAlign w:val="center"/>
           </w:tcPr>
           <w:p>
             <w:pPr>
@@ -1837,13 +1855,12 @@
             <w:r>
               <w:t>Значення</w:t>
             </w:r>
-          </w:p>
-          <w:p>
-            <w:pPr>
-              <w:pStyle w:val="a5"/>
-              <w:ind w:firstLine="0"/>
-              <w:jc w:val="center"/>
-            </w:pPr>
+            <w:r>
+              <w:rPr>
+                <w:lang w:val="ru-RU"/>
+              </w:rPr>
+              <w:t xml:space="preserve"> </w:t>
+            </w:r>
             <w:r>
               <w:t>змінних</w:t>
             </w:r>
@@ -1852,6 +1869,7 @@
         <w:tc>
           <w:tcPr>
             <w:tcW w:w="644" w:type="pct"/>
+            <w:vAlign w:val="center"/>
           </w:tcPr>
           <w:p>
             <w:pPr>
@@ -1873,6 +1891,7 @@
         <w:tc>
           <w:tcPr>
             <w:tcW w:w="626" w:type="pct"/>
+            <w:vAlign w:val="center"/>
           </w:tcPr>
           <w:p>
             <w:pPr>
@@ -1894,6 +1913,7 @@
         <w:tc>
           <w:tcPr>
             <w:tcW w:w="669" w:type="pct"/>
+            <w:vAlign w:val="center"/>
           </w:tcPr>
           <w:p>
             <w:pPr>
@@ -1915,6 +1935,7 @@
         <w:tc>
           <w:tcPr>
             <w:tcW w:w="633" w:type="pct"/>
+            <w:vAlign w:val="center"/>
           </w:tcPr>
           <w:p>
             <w:pPr>
@@ -1936,6 +1957,7 @@
         <w:tc>
           <w:tcPr>
             <w:tcW w:w="634" w:type="pct"/>
+            <w:vAlign w:val="center"/>
           </w:tcPr>
           <w:p>
             <w:pPr>
@@ -1957,6 +1979,7 @@
         <w:tc>
           <w:tcPr>
             <w:tcW w:w="628" w:type="pct"/>
+            <w:vAlign w:val="center"/>
           </w:tcPr>
           <w:p>
             <w:pPr>
@@ -1993,6 +2016,7 @@
         <w:tc>
           <w:tcPr>
             <w:tcW w:w="644" w:type="pct"/>
+            <w:vAlign w:val="center"/>
           </w:tcPr>
           <w:p>
             <w:pPr>
@@ -2014,6 +2038,7 @@
         <w:tc>
           <w:tcPr>
             <w:tcW w:w="626" w:type="pct"/>
+            <w:vAlign w:val="center"/>
           </w:tcPr>
           <w:p>
             <w:pPr>
@@ -2035,6 +2060,7 @@
         <w:tc>
           <w:tcPr>
             <w:tcW w:w="669" w:type="pct"/>
+            <w:vAlign w:val="center"/>
           </w:tcPr>
           <w:p>
             <w:pPr>
@@ -2056,6 +2082,7 @@
         <w:tc>
           <w:tcPr>
             <w:tcW w:w="633" w:type="pct"/>
+            <w:vAlign w:val="center"/>
           </w:tcPr>
           <w:p>
             <w:pPr>
@@ -2077,6 +2104,7 @@
         <w:tc>
           <w:tcPr>
             <w:tcW w:w="634" w:type="pct"/>
+            <w:vAlign w:val="center"/>
           </w:tcPr>
           <w:p>
             <w:pPr>
@@ -2098,6 +2126,7 @@
         <w:tc>
           <w:tcPr>
             <w:tcW w:w="628" w:type="pct"/>
+            <w:vAlign w:val="center"/>
           </w:tcPr>
           <w:p>
             <w:pPr>
@@ -2137,6 +2166,7 @@
         <w:tc>
           <w:tcPr>
             <w:tcW w:w="644" w:type="pct"/>
+            <w:vAlign w:val="center"/>
           </w:tcPr>
           <w:p>
             <w:pPr>
@@ -2158,6 +2188,7 @@
         <w:tc>
           <w:tcPr>
             <w:tcW w:w="626" w:type="pct"/>
+            <w:vAlign w:val="center"/>
           </w:tcPr>
           <w:p>
             <w:pPr>
@@ -2179,6 +2210,7 @@
         <w:tc>
           <w:tcPr>
             <w:tcW w:w="669" w:type="pct"/>
+            <w:vAlign w:val="center"/>
           </w:tcPr>
           <w:p>
             <w:pPr>
@@ -2200,6 +2232,7 @@
         <w:tc>
           <w:tcPr>
             <w:tcW w:w="633" w:type="pct"/>
+            <w:vAlign w:val="center"/>
           </w:tcPr>
           <w:p>
             <w:pPr>
@@ -2221,6 +2254,7 @@
         <w:tc>
           <w:tcPr>
             <w:tcW w:w="634" w:type="pct"/>
+            <w:vAlign w:val="center"/>
           </w:tcPr>
           <w:p>
             <w:pPr>
@@ -2242,6 +2276,7 @@
         <w:tc>
           <w:tcPr>
             <w:tcW w:w="628" w:type="pct"/>
+            <w:vAlign w:val="center"/>
           </w:tcPr>
           <w:p>
             <w:pPr>
@@ -2281,6 +2316,7 @@
         <w:tc>
           <w:tcPr>
             <w:tcW w:w="644" w:type="pct"/>
+            <w:vAlign w:val="center"/>
           </w:tcPr>
           <w:p>
             <w:pPr>
@@ -2302,6 +2338,7 @@
         <w:tc>
           <w:tcPr>
             <w:tcW w:w="626" w:type="pct"/>
+            <w:vAlign w:val="center"/>
           </w:tcPr>
           <w:p>
             <w:pPr>
@@ -2323,6 +2360,7 @@
         <w:tc>
           <w:tcPr>
             <w:tcW w:w="669" w:type="pct"/>
+            <w:vAlign w:val="center"/>
           </w:tcPr>
           <w:p>
             <w:pPr>
@@ -2344,6 +2382,7 @@
         <w:tc>
           <w:tcPr>
             <w:tcW w:w="633" w:type="pct"/>
+            <w:vAlign w:val="center"/>
           </w:tcPr>
           <w:p>
             <w:pPr>
@@ -2365,6 +2404,7 @@
         <w:tc>
           <w:tcPr>
             <w:tcW w:w="634" w:type="pct"/>
+            <w:vAlign w:val="center"/>
           </w:tcPr>
           <w:p>
             <w:pPr>
@@ -2386,6 +2426,7 @@
         <w:tc>
           <w:tcPr>
             <w:tcW w:w="628" w:type="pct"/>
+            <w:vAlign w:val="center"/>
           </w:tcPr>
           <w:p>
             <w:pPr>
@@ -2409,7 +2450,8 @@
       <w:tr>
         <w:tc>
           <w:tcPr>
-            <w:tcW w:w="1166" w:type="pct"/>
+            <w:tcW w:w="1810" w:type="pct"/>
+            <w:gridSpan w:val="2"/>
           </w:tcPr>
           <w:p>
             <w:pPr>
@@ -2420,51 +2462,199 @@
             <w:r>
               <w:t>Частка</w:t>
             </w:r>
-          </w:p>
+            <w:r>
+              <w:rPr>
+                <w:lang w:val="ru-RU"/>
+              </w:rPr>
+              <w:t xml:space="preserve"> </w:t>
+            </w:r>
+            <w:r>
+              <w:t>AL</w:t>
+            </w:r>
+          </w:p>
+        </w:tc>
+        <w:tc>
+          <w:tcPr>
+            <w:tcW w:w="626" w:type="pct"/>
+            <w:vAlign w:val="center"/>
+          </w:tcPr>
+          <w:p>
+            <w:pPr>
+              <w:pStyle w:val="a5"/>
+              <w:ind w:firstLine="0"/>
+              <w:jc w:val="left"/>
+            </w:pPr>
+            <w:r>
+              <w:t>07</w:t>
+            </w:r>
+          </w:p>
+        </w:tc>
+        <w:tc>
+          <w:tcPr>
+            <w:tcW w:w="669" w:type="pct"/>
+            <w:vAlign w:val="center"/>
+          </w:tcPr>
+          <w:p>
+            <w:pPr>
+              <w:pStyle w:val="a5"/>
+              <w:ind w:firstLine="0"/>
+              <w:jc w:val="left"/>
+              <w:rPr>
+                <w:lang w:val="en-US"/>
+              </w:rPr>
+            </w:pPr>
+            <w:r>
+              <w:rPr>
+                <w:lang w:val="en-US"/>
+              </w:rPr>
+              <w:t>0A</w:t>
+            </w:r>
+          </w:p>
+        </w:tc>
+        <w:tc>
+          <w:tcPr>
+            <w:tcW w:w="633" w:type="pct"/>
+            <w:vAlign w:val="center"/>
+          </w:tcPr>
+          <w:p>
+            <w:pPr>
+              <w:pStyle w:val="a5"/>
+              <w:ind w:firstLine="0"/>
+              <w:jc w:val="left"/>
+              <w:rPr>
+                <w:lang w:val="en-US"/>
+              </w:rPr>
+            </w:pPr>
+            <w:r>
+              <w:rPr>
+                <w:lang w:val="en-US"/>
+              </w:rPr>
+              <w:t>28</w:t>
+            </w:r>
+          </w:p>
+        </w:tc>
+        <w:tc>
+          <w:tcPr>
+            <w:tcW w:w="634" w:type="pct"/>
+            <w:vAlign w:val="center"/>
+          </w:tcPr>
+          <w:p>
+            <w:pPr>
+              <w:pStyle w:val="a5"/>
+              <w:ind w:firstLine="0"/>
+              <w:jc w:val="left"/>
+              <w:rPr>
+                <w:lang w:val="en-US"/>
+              </w:rPr>
+            </w:pPr>
+            <w:r>
+              <w:rPr>
+                <w:lang w:val="en-US"/>
+              </w:rPr>
+              <w:t>0D</w:t>
+            </w:r>
+          </w:p>
+        </w:tc>
+        <w:tc>
+          <w:tcPr>
+            <w:tcW w:w="628" w:type="pct"/>
+            <w:vAlign w:val="center"/>
+          </w:tcPr>
+          <w:p>
+            <w:pPr>
+              <w:pStyle w:val="a5"/>
+              <w:ind w:firstLine="0"/>
+              <w:jc w:val="left"/>
+            </w:pPr>
+            <w:r>
+              <w:rPr>
+                <w:lang w:val="en-US"/>
+              </w:rPr>
+              <w:t>00</w:t>
+            </w:r>
+          </w:p>
+        </w:tc>
+      </w:tr>
+      <w:tr>
+        <w:tc>
+          <w:tcPr>
+            <w:tcW w:w="1810" w:type="pct"/>
+            <w:gridSpan w:val="2"/>
+          </w:tcPr>
           <w:p>
             <w:pPr>
               <w:pStyle w:val="a5"/>
               <w:ind w:firstLine="0"/>
               <w:jc w:val="center"/>
-            </w:pPr>
-            <w:r>
-              <w:t>AL</w:t>
-            </w:r>
-          </w:p>
-        </w:tc>
-        <w:tc>
-          <w:tcPr>
-            <w:tcW w:w="644" w:type="pct"/>
+              <w:rPr>
+                <w:lang w:val="en-US"/>
+              </w:rPr>
+            </w:pPr>
+            <w:r>
+              <w:t>Остача</w:t>
+            </w:r>
+            <w:r>
+              <w:rPr>
+                <w:lang w:val="ru-RU"/>
+              </w:rPr>
+              <w:t xml:space="preserve"> </w:t>
+            </w:r>
+            <w:r>
+              <w:t>AH</w:t>
+            </w:r>
+          </w:p>
+        </w:tc>
+        <w:tc>
+          <w:tcPr>
+            <w:tcW w:w="626" w:type="pct"/>
+            <w:vAlign w:val="center"/>
           </w:tcPr>
           <w:p>
             <w:pPr>
               <w:pStyle w:val="a5"/>
               <w:ind w:firstLine="0"/>
-            </w:pPr>
-          </w:p>
-        </w:tc>
-        <w:tc>
-          <w:tcPr>
-            <w:tcW w:w="626" w:type="pct"/>
+              <w:jc w:val="left"/>
+              <w:rPr>
+                <w:lang w:val="en-US"/>
+              </w:rPr>
+            </w:pPr>
+            <w:r>
+              <w:t>00</w:t>
+            </w:r>
+          </w:p>
+        </w:tc>
+        <w:tc>
+          <w:tcPr>
+            <w:tcW w:w="669" w:type="pct"/>
+            <w:vAlign w:val="center"/>
           </w:tcPr>
           <w:p>
             <w:pPr>
               <w:pStyle w:val="a5"/>
               <w:ind w:firstLine="0"/>
-            </w:pPr>
-            <w:r>
-              <w:t>07</w:t>
-            </w:r>
-          </w:p>
-        </w:tc>
-        <w:tc>
-          <w:tcPr>
-            <w:tcW w:w="669" w:type="pct"/>
+              <w:jc w:val="left"/>
+              <w:rPr>
+                <w:lang w:val="en-US"/>
+              </w:rPr>
+            </w:pPr>
+            <w:r>
+              <w:rPr>
+                <w:lang w:val="en-US"/>
+              </w:rPr>
+              <w:t>00</w:t>
+            </w:r>
+          </w:p>
+        </w:tc>
+        <w:tc>
+          <w:tcPr>
+            <w:tcW w:w="633" w:type="pct"/>
+            <w:vAlign w:val="center"/>
           </w:tcPr>
           <w:p>
             <w:pPr>
               <w:pStyle w:val="a5"/>
               <w:ind w:firstLine="0"/>
+              <w:jc w:val="left"/>
               <w:rPr>
                 <w:lang w:val="en-US"/>
               </w:rPr>
@@ -2473,18 +2663,20 @@
               <w:rPr>
                 <w:lang w:val="en-US"/>
               </w:rPr>
-              <w:t>0A</w:t>
-            </w:r>
-          </w:p>
-        </w:tc>
-        <w:tc>
-          <w:tcPr>
-            <w:tcW w:w="633" w:type="pct"/>
+              <w:t>00</w:t>
+            </w:r>
+          </w:p>
+        </w:tc>
+        <w:tc>
+          <w:tcPr>
+            <w:tcW w:w="634" w:type="pct"/>
+            <w:vAlign w:val="center"/>
           </w:tcPr>
           <w:p>
             <w:pPr>
               <w:pStyle w:val="a5"/>
               <w:ind w:firstLine="0"/>
+              <w:jc w:val="left"/>
               <w:rPr>
                 <w:lang w:val="en-US"/>
               </w:rPr>
@@ -2493,18 +2685,20 @@
               <w:rPr>
                 <w:lang w:val="en-US"/>
               </w:rPr>
-              <w:t>28</w:t>
-            </w:r>
-          </w:p>
-        </w:tc>
-        <w:tc>
-          <w:tcPr>
-            <w:tcW w:w="634" w:type="pct"/>
+              <w:t>05</w:t>
+            </w:r>
+          </w:p>
+        </w:tc>
+        <w:tc>
+          <w:tcPr>
+            <w:tcW w:w="628" w:type="pct"/>
+            <w:vAlign w:val="center"/>
           </w:tcPr>
           <w:p>
             <w:pPr>
               <w:pStyle w:val="a5"/>
               <w:ind w:firstLine="0"/>
+              <w:jc w:val="left"/>
               <w:rPr>
                 <w:lang w:val="en-US"/>
               </w:rPr>
@@ -2513,24 +2707,7 @@
               <w:rPr>
                 <w:lang w:val="en-US"/>
               </w:rPr>
-              <w:t>0D</w:t>
-            </w:r>
-          </w:p>
-        </w:tc>
-        <w:tc>
-          <w:tcPr>
-            <w:tcW w:w="628" w:type="pct"/>
-          </w:tcPr>
-          <w:p>
-            <w:pPr>
-              <w:pStyle w:val="a5"/>
-              <w:ind w:firstLine="0"/>
-            </w:pPr>
-            <w:r>
-              <w:rPr>
-                <w:lang w:val="en-US"/>
-              </w:rPr>
-              <w:t>00</w:t>
+              <w:t>2A</w:t>
             </w:r>
           </w:p>
         </w:tc>
@@ -2538,7 +2715,8 @@
       <w:tr>
         <w:tc>
           <w:tcPr>
-            <w:tcW w:w="1166" w:type="pct"/>
+            <w:tcW w:w="1810" w:type="pct"/>
+            <w:gridSpan w:val="2"/>
           </w:tcPr>
           <w:p>
             <w:pPr>
@@ -2547,191 +2725,36 @@
               <w:jc w:val="center"/>
             </w:pPr>
             <w:r>
-              <w:t>Остача</w:t>
-            </w:r>
-          </w:p>
+              <w:t>Десяткова система</w:t>
+            </w:r>
+          </w:p>
+        </w:tc>
+        <w:tc>
+          <w:tcPr>
+            <w:tcW w:w="626" w:type="pct"/>
+            <w:vAlign w:val="center"/>
+          </w:tcPr>
           <w:p>
             <w:pPr>
               <w:pStyle w:val="a5"/>
               <w:ind w:firstLine="0"/>
-              <w:jc w:val="center"/>
-            </w:pPr>
-            <w:r>
-              <w:t>AH</w:t>
-            </w:r>
-          </w:p>
-        </w:tc>
-        <w:tc>
-          <w:tcPr>
-            <w:tcW w:w="644" w:type="pct"/>
-          </w:tcPr>
-          <w:p>
-            <w:pPr>
-              <w:pStyle w:val="a5"/>
-              <w:ind w:firstLine="0"/>
+              <w:jc w:val="left"/>
               <w:rPr>
                 <w:lang w:val="en-US"/>
               </w:rPr>
             </w:pPr>
-          </w:p>
-        </w:tc>
-        <w:tc>
-          <w:tcPr>
-            <w:tcW w:w="626" w:type="pct"/>
-          </w:tcPr>
-          <w:p>
-            <w:pPr>
-              <w:pStyle w:val="a5"/>
-              <w:ind w:firstLine="0"/>
+            <w:r>
               <w:rPr>
                 <w:lang w:val="en-US"/>
               </w:rPr>
-            </w:pPr>
-            <w:r>
-              <w:t>00</w:t>
+              <w:t>7</w:t>
             </w:r>
           </w:p>
         </w:tc>
         <w:tc>
           <w:tcPr>
             <w:tcW w:w="669" w:type="pct"/>
-          </w:tcPr>
-          <w:p>
-            <w:pPr>
-              <w:pStyle w:val="a5"/>
-              <w:ind w:firstLine="0"/>
-              <w:rPr>
-                <w:lang w:val="en-US"/>
-              </w:rPr>
-            </w:pPr>
-            <w:r>
-              <w:rPr>
-                <w:lang w:val="en-US"/>
-              </w:rPr>
-              <w:t>00</w:t>
-            </w:r>
-          </w:p>
-        </w:tc>
-        <w:tc>
-          <w:tcPr>
-            <w:tcW w:w="633" w:type="pct"/>
-          </w:tcPr>
-          <w:p>
-            <w:pPr>
-              <w:pStyle w:val="a5"/>
-              <w:ind w:firstLine="0"/>
-              <w:rPr>
-                <w:lang w:val="en-US"/>
-              </w:rPr>
-            </w:pPr>
-            <w:r>
-              <w:rPr>
-                <w:lang w:val="en-US"/>
-              </w:rPr>
-              <w:t>00</w:t>
-            </w:r>
-          </w:p>
-        </w:tc>
-        <w:tc>
-          <w:tcPr>
-            <w:tcW w:w="634" w:type="pct"/>
-          </w:tcPr>
-          <w:p>
-            <w:pPr>
-              <w:pStyle w:val="a5"/>
-              <w:ind w:firstLine="0"/>
-              <w:rPr>
-                <w:lang w:val="en-US"/>
-              </w:rPr>
-            </w:pPr>
-            <w:r>
-              <w:rPr>
-                <w:lang w:val="en-US"/>
-              </w:rPr>
-              <w:t>05</w:t>
-            </w:r>
-          </w:p>
-        </w:tc>
-        <w:tc>
-          <w:tcPr>
-            <w:tcW w:w="628" w:type="pct"/>
-          </w:tcPr>
-          <w:p>
-            <w:pPr>
-              <w:pStyle w:val="a5"/>
-              <w:ind w:firstLine="0"/>
-              <w:rPr>
-                <w:lang w:val="en-US"/>
-              </w:rPr>
-            </w:pPr>
-            <w:r>
-              <w:rPr>
-                <w:lang w:val="en-US"/>
-              </w:rPr>
-              <w:t>2A</w:t>
-            </w:r>
-          </w:p>
-        </w:tc>
-      </w:tr>
-      <w:tr>
-        <w:tc>
-          <w:tcPr>
-            <w:tcW w:w="1166" w:type="pct"/>
-          </w:tcPr>
-          <w:p>
-            <w:pPr>
-              <w:pStyle w:val="a5"/>
-              <w:ind w:firstLine="0"/>
-              <w:jc w:val="center"/>
-              <w:rPr>
-                <w:lang w:val="en-US"/>
-              </w:rPr>
-            </w:pPr>
-            <w:r>
-              <w:t>Десяткова система</w:t>
-            </w:r>
-            <w:r>
-              <w:rPr>
-                <w:lang w:val="en-US"/>
-              </w:rPr>
-              <w:t xml:space="preserve"> </w:t>
-            </w:r>
-          </w:p>
-        </w:tc>
-        <w:tc>
-          <w:tcPr>
-            <w:tcW w:w="644" w:type="pct"/>
-          </w:tcPr>
-          <w:p>
-            <w:pPr>
-              <w:pStyle w:val="a5"/>
-              <w:ind w:firstLine="0"/>
-            </w:pPr>
-          </w:p>
-        </w:tc>
-        <w:tc>
-          <w:tcPr>
-            <w:tcW w:w="626" w:type="pct"/>
-          </w:tcPr>
-          <w:p>
-            <w:pPr>
-              <w:pStyle w:val="a5"/>
-              <w:ind w:firstLine="0"/>
-              <w:rPr>
-                <w:lang w:val="en-US"/>
-              </w:rPr>
-            </w:pPr>
-            <w:r>
-              <w:rPr>
-                <w:lang w:val="en-US"/>
-              </w:rPr>
-              <w:t>7</w:t>
-            </w:r>
-          </w:p>
-        </w:tc>
-        <w:tc>
-          <w:tcPr>
-            <w:tcW w:w="669" w:type="pct"/>
+            <w:vAlign w:val="center"/>
           </w:tcPr>
           <w:p>
             <w:pPr>
@@ -2740,6 +2763,7 @@
                 <w:tab w:val="left" w:pos="586"/>
               </w:tabs>
               <w:ind w:firstLine="0"/>
+              <w:jc w:val="left"/>
             </w:pPr>
             <w:r>
               <w:t>10</w:t>
@@ -2749,11 +2773,13 @@
         <w:tc>
           <w:tcPr>
             <w:tcW w:w="633" w:type="pct"/>
+            <w:vAlign w:val="center"/>
           </w:tcPr>
           <w:p>
             <w:pPr>
               <w:pStyle w:val="a5"/>
               <w:ind w:firstLine="0"/>
+              <w:jc w:val="left"/>
             </w:pPr>
             <w:r>
               <w:t>40</w:t>
@@ -2763,28 +2789,29 @@
         <w:tc>
           <w:tcPr>
             <w:tcW w:w="634" w:type="pct"/>
+            <w:vAlign w:val="center"/>
           </w:tcPr>
           <w:p>
             <w:pPr>
               <w:pStyle w:val="a5"/>
               <w:ind w:firstLine="0"/>
-            </w:pPr>
-            <w:r>
-              <w:t>13,</w:t>
-            </w:r>
-            <w:r>
-              <w:t>5</w:t>
+              <w:jc w:val="left"/>
+            </w:pPr>
+            <w:r>
+              <w:t>13,5</w:t>
             </w:r>
           </w:p>
         </w:tc>
         <w:tc>
           <w:tcPr>
             <w:tcW w:w="628" w:type="pct"/>
+            <w:vAlign w:val="center"/>
           </w:tcPr>
           <w:p>
             <w:pPr>
               <w:pStyle w:val="a5"/>
               <w:ind w:firstLine="0"/>
+              <w:jc w:val="left"/>
             </w:pPr>
             <w:r>
               <w:t>0,42</w:t>
@@ -2997,12 +3024,10 @@
           <w:szCs w:val="22"/>
           <w:lang w:val="en-US"/>
         </w:rPr>
-        <w:t xml:space="preserve">     mov ah, 10101100b</w:t>
-      </w:r>
-    </w:p>
-    <w:p>
-      <w:pPr>
-        <w:pStyle w:val="a5"/>
+        <w:t xml:space="preserve">     mov ah, </w:t>
+      </w:r>
+      <w:bookmarkStart w:id="17" w:name="_Hlk165752850"/>
+      <w:r>
         <w:rPr>
           <w:rFonts w:ascii="Courier New" w:hAnsi="Courier New"/>
           <w:color w:val="auto"/>
@@ -3010,8 +3035,13 @@
           <w:szCs w:val="22"/>
           <w:lang w:val="en-US"/>
         </w:rPr>
-      </w:pPr>
-      <w:r>
+        <w:t>10101100b</w:t>
+      </w:r>
+      <w:bookmarkEnd w:id="17"/>
+    </w:p>
+    <w:p>
+      <w:pPr>
+        <w:pStyle w:val="a5"/>
         <w:rPr>
           <w:rFonts w:ascii="Courier New" w:hAnsi="Courier New"/>
           <w:color w:val="auto"/>
@@ -3019,9 +3049,7 @@
           <w:szCs w:val="22"/>
           <w:lang w:val="en-US"/>
         </w:rPr>
-        <w:t xml:space="preserve">     </w:t>
-      </w:r>
-      <w:proofErr w:type="spellStart"/>
+      </w:pPr>
       <w:r>
         <w:rPr>
           <w:rFonts w:ascii="Courier New" w:hAnsi="Courier New"/>
@@ -3030,9 +3058,9 @@
           <w:szCs w:val="22"/>
           <w:lang w:val="en-US"/>
         </w:rPr>
-        <w:t>shr</w:t>
-      </w:r>
-      <w:proofErr w:type="spellEnd"/>
+        <w:t xml:space="preserve">     </w:t>
+      </w:r>
+      <w:proofErr w:type="spellStart"/>
       <w:r>
         <w:rPr>
           <w:rFonts w:ascii="Courier New" w:hAnsi="Courier New"/>
@@ -3041,12 +3069,10 @@
           <w:szCs w:val="22"/>
           <w:lang w:val="en-US"/>
         </w:rPr>
-        <w:t xml:space="preserve"> ah,1</w:t>
-      </w:r>
-    </w:p>
-    <w:p>
-      <w:pPr>
-        <w:pStyle w:val="a5"/>
+        <w:t>shr</w:t>
+      </w:r>
+      <w:proofErr w:type="spellEnd"/>
+      <w:r>
         <w:rPr>
           <w:rFonts w:ascii="Courier New" w:hAnsi="Courier New"/>
           <w:color w:val="auto"/>
@@ -3054,8 +3080,12 @@
           <w:szCs w:val="22"/>
           <w:lang w:val="en-US"/>
         </w:rPr>
-      </w:pPr>
-      <w:r>
+        <w:t xml:space="preserve"> ah,1</w:t>
+      </w:r>
+    </w:p>
+    <w:p>
+      <w:pPr>
+        <w:pStyle w:val="a5"/>
         <w:rPr>
           <w:rFonts w:ascii="Courier New" w:hAnsi="Courier New"/>
           <w:color w:val="auto"/>
@@ -3063,12 +3093,8 @@
           <w:szCs w:val="22"/>
           <w:lang w:val="en-US"/>
         </w:rPr>
-        <w:t xml:space="preserve">     mov ah, 10101100b</w:t>
-      </w:r>
-    </w:p>
-    <w:p>
-      <w:pPr>
-        <w:pStyle w:val="a5"/>
+      </w:pPr>
+      <w:r>
         <w:rPr>
           <w:rFonts w:ascii="Courier New" w:hAnsi="Courier New"/>
           <w:color w:val="auto"/>
@@ -3076,8 +3102,12 @@
           <w:szCs w:val="22"/>
           <w:lang w:val="en-US"/>
         </w:rPr>
-      </w:pPr>
-      <w:r>
+        <w:t xml:space="preserve">     mov ah, 10101100b</w:t>
+      </w:r>
+    </w:p>
+    <w:p>
+      <w:pPr>
+        <w:pStyle w:val="a5"/>
         <w:rPr>
           <w:rFonts w:ascii="Courier New" w:hAnsi="Courier New"/>
           <w:color w:val="auto"/>
@@ -3085,9 +3115,7 @@
           <w:szCs w:val="22"/>
           <w:lang w:val="en-US"/>
         </w:rPr>
-        <w:t xml:space="preserve">     </w:t>
-      </w:r>
-      <w:proofErr w:type="spellStart"/>
+      </w:pPr>
       <w:r>
         <w:rPr>
           <w:rFonts w:ascii="Courier New" w:hAnsi="Courier New"/>
@@ -3096,9 +3124,9 @@
           <w:szCs w:val="22"/>
           <w:lang w:val="en-US"/>
         </w:rPr>
-        <w:t>shl</w:t>
-      </w:r>
-      <w:proofErr w:type="spellEnd"/>
+        <w:t xml:space="preserve">     </w:t>
+      </w:r>
+      <w:proofErr w:type="spellStart"/>
       <w:r>
         <w:rPr>
           <w:rFonts w:ascii="Courier New" w:hAnsi="Courier New"/>
@@ -3107,12 +3135,10 @@
           <w:szCs w:val="22"/>
           <w:lang w:val="en-US"/>
         </w:rPr>
-        <w:t xml:space="preserve"> ah,1</w:t>
-      </w:r>
-    </w:p>
-    <w:p>
-      <w:pPr>
-        <w:pStyle w:val="a5"/>
+        <w:t>shl</w:t>
+      </w:r>
+      <w:proofErr w:type="spellEnd"/>
+      <w:r>
         <w:rPr>
           <w:rFonts w:ascii="Courier New" w:hAnsi="Courier New"/>
           <w:color w:val="auto"/>
@@ -3120,8 +3146,12 @@
           <w:szCs w:val="22"/>
           <w:lang w:val="en-US"/>
         </w:rPr>
-      </w:pPr>
-      <w:r>
+        <w:t xml:space="preserve"> ah,1</w:t>
+      </w:r>
+    </w:p>
+    <w:p>
+      <w:pPr>
+        <w:pStyle w:val="a5"/>
         <w:rPr>
           <w:rFonts w:ascii="Courier New" w:hAnsi="Courier New"/>
           <w:color w:val="auto"/>
@@ -3129,12 +3159,8 @@
           <w:szCs w:val="22"/>
           <w:lang w:val="en-US"/>
         </w:rPr>
-        <w:t xml:space="preserve">     mov ah, 10101100b</w:t>
-      </w:r>
-    </w:p>
-    <w:p>
-      <w:pPr>
-        <w:pStyle w:val="a5"/>
+      </w:pPr>
+      <w:r>
         <w:rPr>
           <w:rFonts w:ascii="Courier New" w:hAnsi="Courier New"/>
           <w:color w:val="auto"/>
@@ -3142,8 +3168,12 @@
           <w:szCs w:val="22"/>
           <w:lang w:val="en-US"/>
         </w:rPr>
-      </w:pPr>
-      <w:r>
+        <w:t xml:space="preserve">     mov ah, 10101100b</w:t>
+      </w:r>
+    </w:p>
+    <w:p>
+      <w:pPr>
+        <w:pStyle w:val="a5"/>
         <w:rPr>
           <w:rFonts w:ascii="Courier New" w:hAnsi="Courier New"/>
           <w:color w:val="auto"/>
@@ -3151,9 +3181,7 @@
           <w:szCs w:val="22"/>
           <w:lang w:val="en-US"/>
         </w:rPr>
-        <w:t xml:space="preserve">     </w:t>
-      </w:r>
-      <w:proofErr w:type="spellStart"/>
+      </w:pPr>
       <w:r>
         <w:rPr>
           <w:rFonts w:ascii="Courier New" w:hAnsi="Courier New"/>
@@ -3162,9 +3190,9 @@
           <w:szCs w:val="22"/>
           <w:lang w:val="en-US"/>
         </w:rPr>
-        <w:t>sar</w:t>
-      </w:r>
-      <w:proofErr w:type="spellEnd"/>
+        <w:t xml:space="preserve">     </w:t>
+      </w:r>
+      <w:proofErr w:type="spellStart"/>
       <w:r>
         <w:rPr>
           <w:rFonts w:ascii="Courier New" w:hAnsi="Courier New"/>
@@ -3173,12 +3201,10 @@
           <w:szCs w:val="22"/>
           <w:lang w:val="en-US"/>
         </w:rPr>
-        <w:t xml:space="preserve"> ah,1</w:t>
-      </w:r>
-    </w:p>
-    <w:p>
-      <w:pPr>
-        <w:pStyle w:val="a5"/>
+        <w:t>sar</w:t>
+      </w:r>
+      <w:proofErr w:type="spellEnd"/>
+      <w:r>
         <w:rPr>
           <w:rFonts w:ascii="Courier New" w:hAnsi="Courier New"/>
           <w:color w:val="auto"/>
@@ -3186,8 +3212,12 @@
           <w:szCs w:val="22"/>
           <w:lang w:val="en-US"/>
         </w:rPr>
-      </w:pPr>
-      <w:r>
+        <w:t xml:space="preserve"> ah,1</w:t>
+      </w:r>
+    </w:p>
+    <w:p>
+      <w:pPr>
+        <w:pStyle w:val="a5"/>
         <w:rPr>
           <w:rFonts w:ascii="Courier New" w:hAnsi="Courier New"/>
           <w:color w:val="auto"/>
@@ -3195,12 +3225,8 @@
           <w:szCs w:val="22"/>
           <w:lang w:val="en-US"/>
         </w:rPr>
-        <w:t xml:space="preserve">     mov ah, 10101100b</w:t>
-      </w:r>
-    </w:p>
-    <w:p>
-      <w:pPr>
-        <w:pStyle w:val="a5"/>
+      </w:pPr>
+      <w:r>
         <w:rPr>
           <w:rFonts w:ascii="Courier New" w:hAnsi="Courier New"/>
           <w:color w:val="auto"/>
@@ -3208,8 +3234,12 @@
           <w:szCs w:val="22"/>
           <w:lang w:val="en-US"/>
         </w:rPr>
-      </w:pPr>
-      <w:r>
+        <w:t xml:space="preserve">     mov ah, 10101100b</w:t>
+      </w:r>
+    </w:p>
+    <w:p>
+      <w:pPr>
+        <w:pStyle w:val="a5"/>
         <w:rPr>
           <w:rFonts w:ascii="Courier New" w:hAnsi="Courier New"/>
           <w:color w:val="auto"/>
@@ -3217,9 +3247,7 @@
           <w:szCs w:val="22"/>
           <w:lang w:val="en-US"/>
         </w:rPr>
-        <w:t xml:space="preserve">     </w:t>
-      </w:r>
-      <w:proofErr w:type="spellStart"/>
+      </w:pPr>
       <w:r>
         <w:rPr>
           <w:rFonts w:ascii="Courier New" w:hAnsi="Courier New"/>
@@ -3228,9 +3256,9 @@
           <w:szCs w:val="22"/>
           <w:lang w:val="en-US"/>
         </w:rPr>
-        <w:t>ror</w:t>
-      </w:r>
-      <w:proofErr w:type="spellEnd"/>
+        <w:t xml:space="preserve">     </w:t>
+      </w:r>
+      <w:proofErr w:type="spellStart"/>
       <w:r>
         <w:rPr>
           <w:rFonts w:ascii="Courier New" w:hAnsi="Courier New"/>
@@ -3239,12 +3267,10 @@
           <w:szCs w:val="22"/>
           <w:lang w:val="en-US"/>
         </w:rPr>
-        <w:t xml:space="preserve"> ah,1</w:t>
-      </w:r>
-    </w:p>
-    <w:p>
-      <w:pPr>
-        <w:pStyle w:val="a5"/>
+        <w:t>ror</w:t>
+      </w:r>
+      <w:proofErr w:type="spellEnd"/>
+      <w:r>
         <w:rPr>
           <w:rFonts w:ascii="Courier New" w:hAnsi="Courier New"/>
           <w:color w:val="auto"/>
@@ -3252,8 +3278,12 @@
           <w:szCs w:val="22"/>
           <w:lang w:val="en-US"/>
         </w:rPr>
-      </w:pPr>
-      <w:r>
+        <w:t xml:space="preserve"> ah,1</w:t>
+      </w:r>
+    </w:p>
+    <w:p>
+      <w:pPr>
+        <w:pStyle w:val="a5"/>
         <w:rPr>
           <w:rFonts w:ascii="Courier New" w:hAnsi="Courier New"/>
           <w:color w:val="auto"/>
@@ -3261,12 +3291,8 @@
           <w:szCs w:val="22"/>
           <w:lang w:val="en-US"/>
         </w:rPr>
-        <w:t xml:space="preserve">     mov ah, 10101100b</w:t>
-      </w:r>
-    </w:p>
-    <w:p>
-      <w:pPr>
-        <w:pStyle w:val="a5"/>
+      </w:pPr>
+      <w:r>
         <w:rPr>
           <w:rFonts w:ascii="Courier New" w:hAnsi="Courier New"/>
           <w:color w:val="auto"/>
@@ -3274,8 +3300,12 @@
           <w:szCs w:val="22"/>
           <w:lang w:val="en-US"/>
         </w:rPr>
-      </w:pPr>
-      <w:r>
+        <w:t xml:space="preserve">     mov ah, 10101100b</w:t>
+      </w:r>
+    </w:p>
+    <w:p>
+      <w:pPr>
+        <w:pStyle w:val="a5"/>
         <w:rPr>
           <w:rFonts w:ascii="Courier New" w:hAnsi="Courier New"/>
           <w:color w:val="auto"/>
@@ -3283,9 +3313,7 @@
           <w:szCs w:val="22"/>
           <w:lang w:val="en-US"/>
         </w:rPr>
-        <w:t xml:space="preserve">     </w:t>
-      </w:r>
-      <w:proofErr w:type="spellStart"/>
+      </w:pPr>
       <w:r>
         <w:rPr>
           <w:rFonts w:ascii="Courier New" w:hAnsi="Courier New"/>
@@ -3294,9 +3322,9 @@
           <w:szCs w:val="22"/>
           <w:lang w:val="en-US"/>
         </w:rPr>
-        <w:t>rol</w:t>
-      </w:r>
-      <w:proofErr w:type="spellEnd"/>
+        <w:t xml:space="preserve">     </w:t>
+      </w:r>
+      <w:proofErr w:type="spellStart"/>
       <w:r>
         <w:rPr>
           <w:rFonts w:ascii="Courier New" w:hAnsi="Courier New"/>
@@ -3305,12 +3333,10 @@
           <w:szCs w:val="22"/>
           <w:lang w:val="en-US"/>
         </w:rPr>
-        <w:t xml:space="preserve"> ah,1</w:t>
-      </w:r>
-    </w:p>
-    <w:p>
-      <w:pPr>
-        <w:pStyle w:val="a5"/>
+        <w:t>rol</w:t>
+      </w:r>
+      <w:proofErr w:type="spellEnd"/>
+      <w:r>
         <w:rPr>
           <w:rFonts w:ascii="Courier New" w:hAnsi="Courier New"/>
           <w:color w:val="auto"/>
@@ -3318,8 +3344,12 @@
           <w:szCs w:val="22"/>
           <w:lang w:val="en-US"/>
         </w:rPr>
-      </w:pPr>
-      <w:r>
+        <w:t xml:space="preserve"> ah,1</w:t>
+      </w:r>
+    </w:p>
+    <w:p>
+      <w:pPr>
+        <w:pStyle w:val="a5"/>
         <w:rPr>
           <w:rFonts w:ascii="Courier New" w:hAnsi="Courier New"/>
           <w:color w:val="auto"/>
@@ -3327,12 +3357,8 @@
           <w:szCs w:val="22"/>
           <w:lang w:val="en-US"/>
         </w:rPr>
-        <w:t xml:space="preserve">     mov ax,4c00h</w:t>
-      </w:r>
-    </w:p>
-    <w:p>
-      <w:pPr>
-        <w:pStyle w:val="a5"/>
+      </w:pPr>
+      <w:r>
         <w:rPr>
           <w:rFonts w:ascii="Courier New" w:hAnsi="Courier New"/>
           <w:color w:val="auto"/>
@@ -3340,8 +3366,12 @@
           <w:szCs w:val="22"/>
           <w:lang w:val="en-US"/>
         </w:rPr>
-      </w:pPr>
-      <w:r>
+        <w:t xml:space="preserve">     mov ax,4c00h</w:t>
+      </w:r>
+    </w:p>
+    <w:p>
+      <w:pPr>
+        <w:pStyle w:val="a5"/>
         <w:rPr>
           <w:rFonts w:ascii="Courier New" w:hAnsi="Courier New"/>
           <w:color w:val="auto"/>
@@ -3349,12 +3379,8 @@
           <w:szCs w:val="22"/>
           <w:lang w:val="en-US"/>
         </w:rPr>
-        <w:t xml:space="preserve">     int 21h</w:t>
-      </w:r>
-    </w:p>
-    <w:p>
-      <w:pPr>
-        <w:pStyle w:val="a5"/>
+      </w:pPr>
+      <w:r>
         <w:rPr>
           <w:rFonts w:ascii="Courier New" w:hAnsi="Courier New"/>
           <w:color w:val="auto"/>
@@ -3362,8 +3388,12 @@
           <w:szCs w:val="22"/>
           <w:lang w:val="en-US"/>
         </w:rPr>
-      </w:pPr>
-      <w:r>
+        <w:t xml:space="preserve">     int 21h</w:t>
+      </w:r>
+    </w:p>
+    <w:p>
+      <w:pPr>
+        <w:pStyle w:val="a5"/>
         <w:rPr>
           <w:rFonts w:ascii="Courier New" w:hAnsi="Courier New"/>
           <w:color w:val="auto"/>
@@ -3371,6 +3401,15 @@
           <w:szCs w:val="22"/>
           <w:lang w:val="en-US"/>
         </w:rPr>
+      </w:pPr>
+      <w:r>
+        <w:rPr>
+          <w:rFonts w:ascii="Courier New" w:hAnsi="Courier New"/>
+          <w:color w:val="auto"/>
+          <w:sz w:val="20"/>
+          <w:szCs w:val="22"/>
+          <w:lang w:val="en-US"/>
+        </w:rPr>
         <w:t>end start</w:t>
       </w:r>
     </w:p>
@@ -3425,32 +3464,108 @@
     </w:p>
     <w:p>
       <w:pPr>
+        <w:pStyle w:val="a9"/>
+        <w:rPr>
+          <w:lang w:val="en-US"/>
+        </w:rPr>
+      </w:pPr>
+      <w:r>
+        <w:rPr>
+          <w:noProof/>
+          <w:lang w:val="en-US"/>
+        </w:rPr>
+        <w:drawing>
+          <wp:inline distT="0" distB="0" distL="0" distR="0">
+            <wp:extent cx="4027160" cy="2427587"/>
+            <wp:effectExtent l="0" t="0" r="0" b="0"/>
+            <wp:docPr id="453532376" name="Рисунок 2"/>
+            <wp:cNvGraphicFramePr>
+              <a:graphicFrameLocks xmlns:a="http://schemas.openxmlformats.org/drawingml/2006/main" noChangeAspect="1"/>
+            </wp:cNvGraphicFramePr>
+            <a:graphic xmlns:a="http://schemas.openxmlformats.org/drawingml/2006/main">
+              <a:graphicData uri="http://schemas.openxmlformats.org/drawingml/2006/picture">
+                <pic:pic xmlns:pic="http://schemas.openxmlformats.org/drawingml/2006/picture">
+                  <pic:nvPicPr>
+                    <pic:cNvPr id="453532376" name="Рисунок 453532376"/>
+                    <pic:cNvPicPr/>
+                  </pic:nvPicPr>
+                  <pic:blipFill>
+                    <a:blip r:embed="rId6">
+                      <a:extLst>
+                        <a:ext uri="{28A0092B-C50C-407E-A947-70E740481C1C}">
+                          <a14:useLocalDpi xmlns:a14="http://schemas.microsoft.com/office/drawing/2010/main" val="0"/>
+                        </a:ext>
+                      </a:extLst>
+                    </a:blip>
+                    <a:stretch>
+                      <a:fillRect/>
+                    </a:stretch>
+                  </pic:blipFill>
+                  <pic:spPr>
+                    <a:xfrm>
+                      <a:off x="0" y="0"/>
+                      <a:ext cx="4130893" cy="2490118"/>
+                    </a:xfrm>
+                    <a:prstGeom prst="rect">
+                      <a:avLst/>
+                    </a:prstGeom>
+                  </pic:spPr>
+                </pic:pic>
+              </a:graphicData>
+            </a:graphic>
+          </wp:inline>
+        </w:drawing>
+      </w:r>
+    </w:p>
+    <w:p>
+      <w:pPr>
+        <w:pStyle w:val="a9"/>
+      </w:pPr>
+      <w:r>
+        <w:t xml:space="preserve">Рисунок </w:t>
+      </w:r>
+      <w:r>
+        <w:fldChar w:fldCharType="begin"/>
+      </w:r>
+      <w:r>
+        <w:instrText xml:space="preserve"> SEQ Рисунок \* ARABIC </w:instrText>
+      </w:r>
+      <w:r>
+        <w:fldChar w:fldCharType="separate"/>
+      </w:r>
+      <w:r>
+        <w:rPr>
+          <w:noProof/>
+        </w:rPr>
+        <w:t>2</w:t>
+      </w:r>
+      <w:r>
+        <w:fldChar w:fldCharType="end"/>
+      </w:r>
+      <w:r>
+        <w:t xml:space="preserve"> – </w:t>
+      </w:r>
+      <w:proofErr w:type="spellStart"/>
+      <w:r>
+        <w:t>відладка</w:t>
+      </w:r>
+      <w:proofErr w:type="spellEnd"/>
+      <w:r>
+        <w:t xml:space="preserve"> коду на асемблері</w:t>
+      </w:r>
+    </w:p>
+    <w:p>
+      <w:pPr>
         <w:pStyle w:val="a5"/>
-        <w:rPr>
-          <w:lang w:val="en-US"/>
-        </w:rPr>
-      </w:pPr>
-    </w:p>
-    <w:p>
-      <w:pPr>
-        <w:pStyle w:val="a5"/>
-        <w:rPr>
-          <w:lang w:val="en-US"/>
-        </w:rPr>
-      </w:pPr>
-    </w:p>
-    <w:p>
-      <w:pPr>
-        <w:pStyle w:val="a9"/>
-      </w:pPr>
-      <w:r>
-        <w:t xml:space="preserve">Рисунок </w:t>
+      </w:pPr>
+      <w:r>
+        <w:t xml:space="preserve">Таблиця </w:t>
       </w:r>
       <w:r>
         <w:fldChar w:fldCharType="begin"/>
       </w:r>
       <w:r>
-        <w:instrText xml:space="preserve"> SEQ Рисунок \* ARABIC </w:instrText>
+        <w:instrText xml:space="preserve"> SEQ Таблиця \* ARABIC </w:instrText>
       </w:r>
       <w:r>
         <w:fldChar w:fldCharType="separate"/>
@@ -3464,25 +3579,6 @@
       <w:r>
         <w:fldChar w:fldCharType="end"/>
       </w:r>
-      <w:r>
-        <w:t xml:space="preserve"> – </w:t>
-      </w:r>
-      <w:proofErr w:type="spellStart"/>
-      <w:r>
-        <w:t>відладка</w:t>
-      </w:r>
-      <w:proofErr w:type="spellEnd"/>
-      <w:r>
-        <w:t xml:space="preserve"> коду на асемблері</w:t>
-      </w:r>
-    </w:p>
-    <w:p>
-      <w:pPr>
-        <w:pStyle w:val="a5"/>
-        <w:rPr>
-          <w:lang w:val="en-US"/>
-        </w:rPr>
-      </w:pPr>
     </w:p>
     <w:tbl>
       <w:tblPr>
@@ -3502,7 +3598,7 @@
       <w:tr>
         <w:tc>
           <w:tcPr>
-            <w:tcW w:w="562" w:type="dxa"/>
+            <w:tcW w:w="559" w:type="dxa"/>
           </w:tcPr>
           <w:p>
             <w:pPr>
@@ -3522,7 +3618,7 @@
         </w:tc>
         <w:tc>
           <w:tcPr>
-            <w:tcW w:w="1336" w:type="dxa"/>
+            <w:tcW w:w="1729" w:type="dxa"/>
           </w:tcPr>
           <w:p>
             <w:pPr>
@@ -3545,7 +3641,7 @@
         </w:tc>
         <w:tc>
           <w:tcPr>
-            <w:tcW w:w="1462" w:type="dxa"/>
+            <w:tcW w:w="1398" w:type="dxa"/>
           </w:tcPr>
           <w:p>
             <w:pPr>
@@ -3566,7 +3662,7 @@
         </w:tc>
         <w:tc>
           <w:tcPr>
-            <w:tcW w:w="1462" w:type="dxa"/>
+            <w:tcW w:w="1398" w:type="dxa"/>
           </w:tcPr>
           <w:p>
             <w:pPr>
@@ -3587,7 +3683,7 @@
         </w:tc>
         <w:tc>
           <w:tcPr>
-            <w:tcW w:w="1599" w:type="dxa"/>
+            <w:tcW w:w="1465" w:type="dxa"/>
           </w:tcPr>
           <w:p>
             <w:pPr>
@@ -3608,7 +3704,7 @@
         </w:tc>
         <w:tc>
           <w:tcPr>
-            <w:tcW w:w="1462" w:type="dxa"/>
+            <w:tcW w:w="1398" w:type="dxa"/>
           </w:tcPr>
           <w:p>
             <w:pPr>
@@ -3629,7 +3725,7 @@
         </w:tc>
         <w:tc>
           <w:tcPr>
-            <w:tcW w:w="1462" w:type="dxa"/>
+            <w:tcW w:w="1398" w:type="dxa"/>
           </w:tcPr>
           <w:p>
             <w:pPr>
@@ -3652,7 +3748,7 @@
       <w:tr>
         <w:tc>
           <w:tcPr>
-            <w:tcW w:w="562" w:type="dxa"/>
+            <w:tcW w:w="559" w:type="dxa"/>
           </w:tcPr>
           <w:p>
             <w:pPr>
@@ -3662,7 +3758,7 @@
                 <w:lang w:val="en-US"/>
               </w:rPr>
             </w:pPr>
-            <w:bookmarkStart w:id="17" w:name="_Hlk165715417"/>
+            <w:bookmarkStart w:id="18" w:name="_Hlk165715417"/>
             <w:r>
               <w:rPr>
                 <w:lang w:val="en-US"/>
@@ -3673,7 +3769,7 @@
         </w:tc>
         <w:tc>
           <w:tcPr>
-            <w:tcW w:w="1336" w:type="dxa"/>
+            <w:tcW w:w="1729" w:type="dxa"/>
           </w:tcPr>
           <w:p>
             <w:pPr>
@@ -3694,7 +3790,7 @@
         </w:tc>
         <w:tc>
           <w:tcPr>
-            <w:tcW w:w="1462" w:type="dxa"/>
+            <w:tcW w:w="1398" w:type="dxa"/>
           </w:tcPr>
           <w:p>
             <w:pPr>
@@ -3732,7 +3828,7 @@
         </w:tc>
         <w:tc>
           <w:tcPr>
-            <w:tcW w:w="1462" w:type="dxa"/>
+            <w:tcW w:w="1398" w:type="dxa"/>
           </w:tcPr>
           <w:p>
             <w:pPr>
@@ -3767,7 +3863,7 @@
         </w:tc>
         <w:tc>
           <w:tcPr>
-            <w:tcW w:w="1599" w:type="dxa"/>
+            <w:tcW w:w="1465" w:type="dxa"/>
           </w:tcPr>
           <w:p>
             <w:pPr>
@@ -3802,7 +3898,7 @@
         </w:tc>
         <w:tc>
           <w:tcPr>
-            <w:tcW w:w="1462" w:type="dxa"/>
+            <w:tcW w:w="1398" w:type="dxa"/>
           </w:tcPr>
           <w:p>
             <w:pPr>
@@ -3840,7 +3936,7 @@
         </w:tc>
         <w:tc>
           <w:tcPr>
-            <w:tcW w:w="1462" w:type="dxa"/>
+            <w:tcW w:w="1398" w:type="dxa"/>
           </w:tcPr>
           <w:p>
             <w:pPr>
@@ -3874,32 +3970,8 @@
           </w:p>
         </w:tc>
       </w:tr>
-      <w:bookmarkEnd w:id="17"/>
+      <w:bookmarkEnd w:id="18"/>
     </w:tbl>
-    <w:p>
-      <w:pPr>
-        <w:pStyle w:val="a5"/>
-        <w:rPr>
-          <w:lang w:val="en-US"/>
-        </w:rPr>
-      </w:pPr>
-    </w:p>
-    <w:p>
-      <w:pPr>
-        <w:pStyle w:val="a5"/>
-        <w:rPr>
-          <w:lang w:val="en-US"/>
-        </w:rPr>
-      </w:pPr>
-    </w:p>
-    <w:p>
-      <w:pPr>
-        <w:pStyle w:val="a5"/>
-        <w:rPr>
-          <w:lang w:val="en-US"/>
-        </w:rPr>
-      </w:pPr>
-    </w:p>
     <w:p>
       <w:pPr>
         <w:rPr>
@@ -3937,7 +4009,7 @@
         <w:pStyle w:val="a5"/>
       </w:pPr>
       <w:r>
-        <w:t>Під час виконання лабораторної роботи ми ознайомились з основами роботи з процедурами у мові асемблера, вивчили різновиди адресації процедур (NEAR, FAR) та навчились використовувати локальні змінні для зберігання тимчасових даних.</w:t>
+        <w:t>Під час виконання даної роботи було вивчено основні арифметичні операції та бітові команди мови асемблера і їх застосування для написання програм. В процесі виконання завдань були реалізовані дві програми на мові асемблера (RR1.asm і RR2.asm) та вони були скомпільовані в виконувані файли з розширенням .EXE.</w:t>
       </w:r>
     </w:p>
     <w:p>
@@ -3945,23 +4017,29 @@
         <w:pStyle w:val="a5"/>
       </w:pPr>
       <w:r>
-        <w:t>Основними результатами роботи стало здобуття практичних навичок у написанні програм на асемблері з використанням процедурного підходу. Ми ретельно вивчили процес створення виконуваних файлів з допомогою асемблера та впровадили розгалуження та змінні для забезпечення більшої гнучкості та читабельності коду.</w:t>
-      </w:r>
-    </w:p>
-    <w:p>
-      <w:pPr>
-        <w:pStyle w:val="a5"/>
-      </w:pPr>
-      <w:r>
-        <w:t>Отримані знання дозволили краще розуміти принципи адресації в асемблері, що є важливим елементом управління потоком виконання програм. Дослідження різних типів адресації процедур дало змогу зрозуміти їх відмінності та сфери застосування.</w:t>
-      </w:r>
-    </w:p>
-    <w:p>
-      <w:pPr>
-        <w:pStyle w:val="a5"/>
-      </w:pPr>
-      <w:r>
-        <w:t>У цілому, лабораторна робота була корисною для поглиблення знань у мові асемблера та відкрила нові можливості для подальшого вивчення аспектів програмування на рівні машинного коду.</w:t>
+        <w:t>Процес виконання роботи дозволив поглибити знання про мову програмування</w:t>
+      </w:r>
+      <w:r>
+        <w:t xml:space="preserve"> </w:t>
+      </w:r>
+      <w:r>
+        <w:t xml:space="preserve">асемблер, особливості використання арифметичних операцій та бітових команд для обробки даних. Також було отримано практичні навички створення, </w:t>
+      </w:r>
+      <w:proofErr w:type="spellStart"/>
+      <w:r>
+        <w:t>відлагодження</w:t>
+      </w:r>
+      <w:proofErr w:type="spellEnd"/>
+      <w:r>
+        <w:t xml:space="preserve"> та запуску програм на мові асемблера за допомогою середовища </w:t>
+      </w:r>
+      <w:proofErr w:type="spellStart"/>
+      <w:r>
+        <w:t>TurboDebug</w:t>
+      </w:r>
+      <w:proofErr w:type="spellEnd"/>
+      <w:r>
+        <w:t>.</w:t>
       </w:r>
     </w:p>
     <w:sectPr>

</xml_diff>